<commit_message>
added missing relation (presidente-dipendenti)
</commit_message>
<xml_diff>
--- a/file-testo/op bd.docx
+++ b/file-testo/op bd.docx
@@ -7,10 +7,7 @@
         <w:pStyle w:val="Paragrafoelenco"/>
       </w:pPr>
       <w:r>
-        <w:t>1</w:t>
-      </w:r>
-      <w:r>
-        <w:t xml:space="preserve">)ISCRIVI UN BAMBINO A UNA SCUOLA CALCIO </w:t>
+        <w:t xml:space="preserve">1)ISCRIVI UN BAMBINO A UNA SCUOLA CALCIO </w:t>
       </w:r>
     </w:p>
     <w:p>
@@ -18,10 +15,7 @@
         <w:pStyle w:val="Paragrafoelenco"/>
       </w:pPr>
       <w:r>
-        <w:t>2</w:t>
-      </w:r>
-      <w:r>
-        <w:t>)PER OGNI ALLENATORE (o uno a scelta) STAMPA IL NUMERO DI BAMBINI</w:t>
+        <w:t>2)PER OGNI ALLENATORE (o uno a scelta) STAMPA IL NUMERO DI BAMBINI</w:t>
       </w:r>
     </w:p>
     <w:p>
@@ -29,10 +23,7 @@
         <w:pStyle w:val="Paragrafoelenco"/>
       </w:pPr>
       <w:r>
-        <w:t>3</w:t>
-      </w:r>
-      <w:r>
-        <w:t xml:space="preserve">)INSERISCI UN NUOVO ALLENATORE </w:t>
+        <w:t xml:space="preserve">3)INSERISCI UN NUOVO ALLENATORE </w:t>
       </w:r>
     </w:p>
     <w:p>
@@ -40,10 +31,7 @@
         <w:pStyle w:val="Paragrafoelenco"/>
       </w:pPr>
       <w:r>
-        <w:t>4</w:t>
-      </w:r>
-      <w:r>
-        <w:t xml:space="preserve">)STAMPA ENTRATE DALLE RETTE </w:t>
+        <w:t xml:space="preserve">4)STAMPA ENTRATE DALLE RETTE </w:t>
       </w:r>
     </w:p>
     <w:p>
@@ -51,10 +39,7 @@
         <w:pStyle w:val="Paragrafoelenco"/>
       </w:pPr>
       <w:r>
-        <w:t>5</w:t>
-      </w:r>
-      <w:r>
-        <w:t xml:space="preserve">)ASSEGNA UN CENTRO SPORTIVO A UNA SCUOLA CALCIO </w:t>
+        <w:t xml:space="preserve">5)ASSEGNA UN CENTRO SPORTIVO A UNA SCUOLA CALCIO </w:t>
       </w:r>
     </w:p>
     <w:p>
@@ -62,10 +47,7 @@
         <w:pStyle w:val="Paragrafoelenco"/>
       </w:pPr>
       <w:r>
-        <w:t>6)</w:t>
-      </w:r>
-      <w:r>
-        <w:t xml:space="preserve">AGGIUNGI SQUADRA </w:t>
+        <w:t xml:space="preserve">6)AGGIUNGI SQUADRA </w:t>
       </w:r>
     </w:p>
     <w:p>
@@ -73,10 +55,7 @@
         <w:pStyle w:val="Paragrafoelenco"/>
       </w:pPr>
       <w:r>
-        <w:t>7</w:t>
-      </w:r>
-      <w:r>
-        <w:t>)</w:t>
+        <w:t>7)</w:t>
       </w:r>
       <w:r>
         <w:t xml:space="preserve"> </w:t>
@@ -99,10 +78,7 @@
         <w:pStyle w:val="Paragrafoelenco"/>
       </w:pPr>
       <w:r>
-        <w:t>8</w:t>
-      </w:r>
-      <w:r>
-        <w:t xml:space="preserve">)AGGIUNGI UN MEDICO SPORTIVO </w:t>
+        <w:t xml:space="preserve">8)AGGIUNGI UN MEDICO SPORTIVO </w:t>
       </w:r>
     </w:p>
     <w:p>
@@ -110,10 +86,7 @@
         <w:pStyle w:val="Paragrafoelenco"/>
       </w:pPr>
       <w:r>
-        <w:t>9</w:t>
-      </w:r>
-      <w:r>
-        <w:t xml:space="preserve">)PER OGNI TORNEO (o uno a scelta) stampa la squadra vincitrice </w:t>
+        <w:t xml:space="preserve">9)PER OGNI TORNEO (o uno a scelta) stampa la squadra vincitrice </w:t>
       </w:r>
     </w:p>
     <w:p>
@@ -121,10 +94,7 @@
         <w:pStyle w:val="Paragrafoelenco"/>
       </w:pPr>
       <w:r>
-        <w:t>10</w:t>
-      </w:r>
-      <w:r>
-        <w:t xml:space="preserve">)STAMPA TUTTI I TORNEI VINTI DA UNA SCUOLA CALCIO </w:t>
+        <w:t xml:space="preserve">10)STAMPA TUTTI I TORNEI VINTI DA UNA SCUOLA CALCIO </w:t>
       </w:r>
     </w:p>
     <w:p>
@@ -132,10 +102,7 @@
         <w:pStyle w:val="Paragrafoelenco"/>
       </w:pPr>
       <w:r>
-        <w:t>11</w:t>
-      </w:r>
-      <w:r>
-        <w:t xml:space="preserve">)ASSEGNA UN BAMBINO A UN ALLENATORE </w:t>
+        <w:t xml:space="preserve">11)ASSEGNA UN BAMBINO A UN ALLENATORE </w:t>
       </w:r>
     </w:p>
     <w:p>
@@ -143,10 +110,7 @@
         <w:pStyle w:val="Paragrafoelenco"/>
       </w:pPr>
       <w:r>
-        <w:t>12</w:t>
-      </w:r>
-      <w:r>
-        <w:t xml:space="preserve">)AGGIUNGI TORNEO </w:t>
+        <w:t xml:space="preserve">12)AGGIUNGI TORNEO </w:t>
       </w:r>
     </w:p>
     <w:p>
@@ -154,10 +118,7 @@
         <w:pStyle w:val="Paragrafoelenco"/>
       </w:pPr>
       <w:r>
-        <w:t>13</w:t>
-      </w:r>
-      <w:r>
-        <w:t xml:space="preserve">)AGGIUNGI SQUADRA A UN TORNEO </w:t>
+        <w:t xml:space="preserve">13)AGGIUNGI SQUADRA A UN TORNEO </w:t>
       </w:r>
     </w:p>
     <w:p>
@@ -165,10 +126,7 @@
         <w:pStyle w:val="Paragrafoelenco"/>
       </w:pPr>
       <w:r>
-        <w:t>14</w:t>
-      </w:r>
-      <w:r>
-        <w:t xml:space="preserve">)stampa le informazioni dei tornei vinti da una SQUADRA </w:t>
+        <w:t xml:space="preserve">14)stampa le informazioni dei tornei vinti da una SQUADRA </w:t>
       </w:r>
     </w:p>
     <w:p>
@@ -176,10 +134,7 @@
         <w:pStyle w:val="Paragrafoelenco"/>
       </w:pPr>
       <w:r>
-        <w:t>15</w:t>
-      </w:r>
-      <w:r>
-        <w:t xml:space="preserve">)STAMPA IL NUMERO DI BAMBINI VISITATI DA UN MEDICO SPORTIVO </w:t>
+        <w:t xml:space="preserve">15)STAMPA IL NUMERO DI BAMBINI VISITATI DA UN MEDICO SPORTIVO </w:t>
       </w:r>
     </w:p>
     <w:p>
@@ -187,10 +142,7 @@
         <w:pStyle w:val="Paragrafoelenco"/>
       </w:pPr>
       <w:r>
-        <w:t>16</w:t>
-      </w:r>
-      <w:r>
-        <w:t xml:space="preserve">)PER OGNI SQUADRA (o una a scelta) STAMPA LE INFO DEI PREPARATORI </w:t>
+        <w:t xml:space="preserve">16)PER OGNI SQUADRA (o una a scelta) STAMPA LE INFO DEI PREPARATORI </w:t>
       </w:r>
     </w:p>
     <w:p>
@@ -198,10 +150,7 @@
         <w:pStyle w:val="Paragrafoelenco"/>
       </w:pPr>
       <w:r>
-        <w:t>17</w:t>
-      </w:r>
-      <w:r>
-        <w:t xml:space="preserve">)STAMPA I NOMI DEI VINCITORI DI UN TORNEO NELLE VARIE EDIZIONI </w:t>
+        <w:t xml:space="preserve">17)STAMPA I NOMI DEI VINCITORI DI UN TORNEO NELLE VARIE EDIZIONI </w:t>
       </w:r>
     </w:p>
     <w:p>
@@ -209,10 +158,7 @@
         <w:pStyle w:val="Paragrafoelenco"/>
       </w:pPr>
       <w:r>
-        <w:t>19</w:t>
-      </w:r>
-      <w:r>
-        <w:t>)STAMPA LE FATTURE EMESSE DA</w:t>
+        <w:t>19)STAMPA LE FATTURE EMESSE DA</w:t>
       </w:r>
       <w:r>
         <w:t xml:space="preserve"> UNA</w:t>
@@ -266,6 +212,12 @@
           <w:u w:val="single"/>
         </w:rPr>
         <w:br w:type="column"/>
+      </w:r>
+      <w:r>
+        <w:rPr>
+          <w:u w:val="single"/>
+        </w:rPr>
+        <w:lastRenderedPageBreak/>
         <w:t xml:space="preserve"> </w:t>
       </w:r>
       <w:r>
@@ -1068,6 +1020,27 @@
         <w:t>30</w:t>
       </w:r>
     </w:p>
+    <w:p>
+      <w:r>
+        <w:t>PAGA</w:t>
+      </w:r>
+      <w:r>
+        <w:tab/>
+      </w:r>
+      <w:r>
+        <w:tab/>
+      </w:r>
+      <w:r>
+        <w:tab/>
+        <w:t>R</w:t>
+      </w:r>
+      <w:r>
+        <w:tab/>
+        <w:t>30</w:t>
+      </w:r>
+      <w:bookmarkStart w:id="0" w:name="_GoBack"/>
+      <w:bookmarkEnd w:id="0"/>
+    </w:p>
     <w:p/>
     <w:p/>
     <w:p>
@@ -1464,12 +1437,6 @@
           <w:szCs w:val="28"/>
         </w:rPr>
         <w:tab/>
-      </w:r>
-      <w:r>
-        <w:rPr>
-          <w:sz w:val="28"/>
-          <w:szCs w:val="28"/>
-        </w:rPr>
         <w:t>6</w:t>
       </w:r>
       <w:r>
@@ -1948,17 +1915,18 @@
           <w:sz w:val="36"/>
           <w:szCs w:val="36"/>
         </w:rPr>
-        <w:t>SENZA</w:t>
-      </w:r>
-      <w:r>
+        <w:t>SENZA DATO RIDONDANTE</w:t>
+      </w:r>
+    </w:p>
+    <w:p>
+      <w:pPr>
         <w:rPr>
           <w:b/>
           <w:bCs/>
           <w:sz w:val="36"/>
           <w:szCs w:val="36"/>
         </w:rPr>
-        <w:t xml:space="preserve"> DATO RIDONDANTE</w:t>
-      </w:r>
+      </w:pPr>
     </w:p>
     <w:p>
       <w:pPr>
@@ -1969,16 +1937,198 @@
           <w:szCs w:val="36"/>
         </w:rPr>
       </w:pPr>
-    </w:p>
-    <w:p>
-      <w:pPr>
+      <w:r>
         <w:rPr>
           <w:b/>
           <w:bCs/>
           <w:sz w:val="36"/>
           <w:szCs w:val="36"/>
         </w:rPr>
-      </w:pPr>
+        <w:t>OP 1</w:t>
+      </w:r>
+    </w:p>
+    <w:p>
+      <w:pPr>
+        <w:rPr>
+          <w:sz w:val="28"/>
+          <w:szCs w:val="28"/>
+        </w:rPr>
+      </w:pPr>
+      <w:r>
+        <w:rPr>
+          <w:sz w:val="28"/>
+          <w:szCs w:val="28"/>
+        </w:rPr>
+        <w:t>BAMBINO</w:t>
+      </w:r>
+      <w:r>
+        <w:rPr>
+          <w:sz w:val="28"/>
+          <w:szCs w:val="28"/>
+        </w:rPr>
+        <w:tab/>
+      </w:r>
+      <w:r>
+        <w:rPr>
+          <w:sz w:val="28"/>
+          <w:szCs w:val="28"/>
+        </w:rPr>
+        <w:tab/>
+        <w:t>1</w:t>
+      </w:r>
+      <w:r>
+        <w:rPr>
+          <w:sz w:val="28"/>
+          <w:szCs w:val="28"/>
+        </w:rPr>
+        <w:tab/>
+        <w:t>E</w:t>
+      </w:r>
+      <w:r>
+        <w:rPr>
+          <w:sz w:val="28"/>
+          <w:szCs w:val="28"/>
+        </w:rPr>
+        <w:tab/>
+      </w:r>
+      <w:r>
+        <w:rPr>
+          <w:sz w:val="28"/>
+          <w:szCs w:val="28"/>
+        </w:rPr>
+        <w:t>S</w:t>
+      </w:r>
+    </w:p>
+    <w:p>
+      <w:pPr>
+        <w:rPr>
+          <w:sz w:val="28"/>
+          <w:szCs w:val="28"/>
+        </w:rPr>
+      </w:pPr>
+      <w:r>
+        <w:rPr>
+          <w:sz w:val="28"/>
+          <w:szCs w:val="28"/>
+        </w:rPr>
+        <w:t>PAGA</w:t>
+      </w:r>
+      <w:r>
+        <w:rPr>
+          <w:sz w:val="28"/>
+          <w:szCs w:val="28"/>
+        </w:rPr>
+        <w:tab/>
+      </w:r>
+      <w:r>
+        <w:rPr>
+          <w:sz w:val="28"/>
+          <w:szCs w:val="28"/>
+        </w:rPr>
+        <w:tab/>
+      </w:r>
+      <w:r>
+        <w:rPr>
+          <w:sz w:val="28"/>
+          <w:szCs w:val="28"/>
+        </w:rPr>
+        <w:tab/>
+        <w:t>6</w:t>
+      </w:r>
+      <w:r>
+        <w:rPr>
+          <w:sz w:val="28"/>
+          <w:szCs w:val="28"/>
+        </w:rPr>
+        <w:tab/>
+        <w:t>R</w:t>
+      </w:r>
+      <w:r>
+        <w:rPr>
+          <w:sz w:val="28"/>
+          <w:szCs w:val="28"/>
+        </w:rPr>
+        <w:tab/>
+        <w:t>S</w:t>
+      </w:r>
+      <w:r>
+        <w:rPr>
+          <w:sz w:val="28"/>
+          <w:szCs w:val="28"/>
+        </w:rPr>
+        <w:tab/>
+      </w:r>
+      <w:r>
+        <w:rPr>
+          <w:sz w:val="28"/>
+          <w:szCs w:val="28"/>
+        </w:rPr>
+        <w:tab/>
+      </w:r>
+    </w:p>
+    <w:p>
+      <w:pPr>
+        <w:rPr>
+          <w:sz w:val="28"/>
+          <w:szCs w:val="28"/>
+        </w:rPr>
+      </w:pPr>
+      <w:r>
+        <w:rPr>
+          <w:sz w:val="28"/>
+          <w:szCs w:val="28"/>
+        </w:rPr>
+        <w:t>ISCRITTO</w:t>
+      </w:r>
+      <w:r>
+        <w:rPr>
+          <w:sz w:val="28"/>
+          <w:szCs w:val="28"/>
+        </w:rPr>
+        <w:tab/>
+      </w:r>
+      <w:r>
+        <w:rPr>
+          <w:sz w:val="28"/>
+          <w:szCs w:val="28"/>
+        </w:rPr>
+        <w:tab/>
+        <w:t>1</w:t>
+      </w:r>
+      <w:r>
+        <w:rPr>
+          <w:sz w:val="28"/>
+          <w:szCs w:val="28"/>
+        </w:rPr>
+        <w:tab/>
+        <w:t>R</w:t>
+      </w:r>
+      <w:r>
+        <w:rPr>
+          <w:sz w:val="28"/>
+          <w:szCs w:val="28"/>
+        </w:rPr>
+        <w:tab/>
+        <w:t>S</w:t>
+      </w:r>
+    </w:p>
+    <w:p>
+      <w:pPr>
+        <w:rPr>
+          <w:sz w:val="28"/>
+          <w:szCs w:val="28"/>
+        </w:rPr>
+      </w:pPr>
+    </w:p>
+    <w:p>
+      <w:pPr>
+        <w:rPr>
+          <w:sz w:val="28"/>
+          <w:szCs w:val="28"/>
+        </w:rPr>
+      </w:pPr>
+    </w:p>
+    <w:p>
       <w:r>
         <w:rPr>
           <w:b/>
@@ -1986,208 +2136,7 @@
           <w:sz w:val="36"/>
           <w:szCs w:val="36"/>
         </w:rPr>
-        <w:t>OP 1</w:t>
-      </w:r>
-    </w:p>
-    <w:p>
-      <w:pPr>
-        <w:rPr>
-          <w:sz w:val="28"/>
-          <w:szCs w:val="28"/>
-        </w:rPr>
-      </w:pPr>
-      <w:r>
-        <w:rPr>
-          <w:sz w:val="28"/>
-          <w:szCs w:val="28"/>
-        </w:rPr>
-        <w:t>BAMBINO</w:t>
-      </w:r>
-      <w:r>
-        <w:rPr>
-          <w:sz w:val="28"/>
-          <w:szCs w:val="28"/>
-        </w:rPr>
-        <w:tab/>
-      </w:r>
-      <w:r>
-        <w:rPr>
-          <w:sz w:val="28"/>
-          <w:szCs w:val="28"/>
-        </w:rPr>
-        <w:tab/>
-        <w:t>1</w:t>
-      </w:r>
-      <w:r>
-        <w:rPr>
-          <w:sz w:val="28"/>
-          <w:szCs w:val="28"/>
-        </w:rPr>
-        <w:tab/>
-        <w:t>E</w:t>
-      </w:r>
-      <w:r>
-        <w:rPr>
-          <w:sz w:val="28"/>
-          <w:szCs w:val="28"/>
-        </w:rPr>
-        <w:tab/>
-      </w:r>
-      <w:r>
-        <w:rPr>
-          <w:sz w:val="28"/>
-          <w:szCs w:val="28"/>
-        </w:rPr>
-        <w:t>S</w:t>
-      </w:r>
-    </w:p>
-    <w:p>
-      <w:pPr>
-        <w:rPr>
-          <w:sz w:val="28"/>
-          <w:szCs w:val="28"/>
-        </w:rPr>
-      </w:pPr>
-      <w:r>
-        <w:rPr>
-          <w:sz w:val="28"/>
-          <w:szCs w:val="28"/>
-        </w:rPr>
-        <w:t>PAGA</w:t>
-      </w:r>
-      <w:r>
-        <w:rPr>
-          <w:sz w:val="28"/>
-          <w:szCs w:val="28"/>
-        </w:rPr>
-        <w:tab/>
-      </w:r>
-      <w:r>
-        <w:rPr>
-          <w:sz w:val="28"/>
-          <w:szCs w:val="28"/>
-        </w:rPr>
-        <w:tab/>
-      </w:r>
-      <w:r>
-        <w:rPr>
-          <w:sz w:val="28"/>
-          <w:szCs w:val="28"/>
-        </w:rPr>
-        <w:tab/>
-        <w:t>6</w:t>
-      </w:r>
-      <w:r>
-        <w:rPr>
-          <w:sz w:val="28"/>
-          <w:szCs w:val="28"/>
-        </w:rPr>
-        <w:tab/>
-        <w:t>R</w:t>
-      </w:r>
-      <w:r>
-        <w:rPr>
-          <w:sz w:val="28"/>
-          <w:szCs w:val="28"/>
-        </w:rPr>
-        <w:tab/>
-        <w:t>S</w:t>
-      </w:r>
-      <w:r>
-        <w:rPr>
-          <w:sz w:val="28"/>
-          <w:szCs w:val="28"/>
-        </w:rPr>
-        <w:tab/>
-      </w:r>
-      <w:r>
-        <w:rPr>
-          <w:sz w:val="28"/>
-          <w:szCs w:val="28"/>
-        </w:rPr>
-        <w:tab/>
-      </w:r>
-    </w:p>
-    <w:p>
-      <w:pPr>
-        <w:rPr>
-          <w:sz w:val="28"/>
-          <w:szCs w:val="28"/>
-        </w:rPr>
-      </w:pPr>
-      <w:r>
-        <w:rPr>
-          <w:sz w:val="28"/>
-          <w:szCs w:val="28"/>
-        </w:rPr>
-        <w:t>ISCRITTO</w:t>
-      </w:r>
-      <w:r>
-        <w:rPr>
-          <w:sz w:val="28"/>
-          <w:szCs w:val="28"/>
-        </w:rPr>
-        <w:tab/>
-      </w:r>
-      <w:r>
-        <w:rPr>
-          <w:sz w:val="28"/>
-          <w:szCs w:val="28"/>
-        </w:rPr>
-        <w:tab/>
-        <w:t>1</w:t>
-      </w:r>
-      <w:r>
-        <w:rPr>
-          <w:sz w:val="28"/>
-          <w:szCs w:val="28"/>
-        </w:rPr>
-        <w:tab/>
-        <w:t>R</w:t>
-      </w:r>
-      <w:r>
-        <w:rPr>
-          <w:sz w:val="28"/>
-          <w:szCs w:val="28"/>
-        </w:rPr>
-        <w:tab/>
-        <w:t>S</w:t>
-      </w:r>
-    </w:p>
-    <w:p>
-      <w:pPr>
-        <w:rPr>
-          <w:sz w:val="28"/>
-          <w:szCs w:val="28"/>
-        </w:rPr>
-      </w:pPr>
-    </w:p>
-    <w:p>
-      <w:pPr>
-        <w:rPr>
-          <w:sz w:val="28"/>
-          <w:szCs w:val="28"/>
-        </w:rPr>
-      </w:pPr>
-    </w:p>
-    <w:p>
-      <w:r>
-        <w:rPr>
-          <w:b/>
-          <w:bCs/>
-          <w:sz w:val="36"/>
-          <w:szCs w:val="36"/>
-        </w:rPr>
-        <w:t>OP 1</w:t>
-      </w:r>
-      <w:r>
-        <w:rPr>
-          <w:b/>
-          <w:bCs/>
-          <w:sz w:val="36"/>
-          <w:szCs w:val="36"/>
-        </w:rPr>
-        <w:t>9</w:t>
+        <w:t>OP 19</w:t>
       </w:r>
       <w:r>
         <w:rPr>
@@ -2540,6 +2489,7 @@
           <w:sz w:val="28"/>
           <w:szCs w:val="28"/>
         </w:rPr>
+        <w:lastRenderedPageBreak/>
         <w:tab/>
       </w:r>
     </w:p>
@@ -2572,29 +2522,7 @@
           <w:sz w:val="36"/>
           <w:szCs w:val="36"/>
         </w:rPr>
-        <w:t xml:space="preserve"> </w:t>
-      </w:r>
-      <w:r>
-        <w:rPr>
-          <w:b/>
-          <w:bCs/>
-          <w:i/>
-          <w:iCs/>
-          <w:sz w:val="36"/>
-          <w:szCs w:val="36"/>
-        </w:rPr>
-        <w:t xml:space="preserve"> </w:t>
-      </w:r>
-      <w:r>
-        <w:rPr>
-          <w:b/>
-          <w:bCs/>
-          <w:i/>
-          <w:iCs/>
-          <w:sz w:val="36"/>
-          <w:szCs w:val="36"/>
-        </w:rPr>
-        <w:t xml:space="preserve"> </w:t>
+        <w:t xml:space="preserve">   </w:t>
       </w:r>
       <w:r>
         <w:t>AGGIUNGI UNA RETTA DI UN BAMBINO</w:t>
@@ -2847,8 +2775,6 @@
         <w:tab/>
         <w:t>S</w:t>
       </w:r>
-      <w:bookmarkStart w:id="0" w:name="_GoBack"/>
-      <w:bookmarkEnd w:id="0"/>
     </w:p>
     <w:p>
       <w:pPr>
@@ -3037,7 +2963,7 @@
       </w:pPr>
     </w:pPrDefault>
   </w:docDefaults>
-  <w:latentStyles w:defLockedState="0" w:defUIPriority="99" w:defSemiHidden="0" w:defUnhideWhenUsed="0" w:defQFormat="0" w:count="376">
+  <w:latentStyles w:defLockedState="0" w:defUIPriority="99" w:defSemiHidden="0" w:defUnhideWhenUsed="0" w:defQFormat="0" w:count="377">
     <w:lsdException w:name="Normal" w:uiPriority="0" w:qFormat="1"/>
     <w:lsdException w:name="heading 1" w:uiPriority="9" w:qFormat="1"/>
     <w:lsdException w:name="heading 2" w:semiHidden="1" w:uiPriority="9" w:unhideWhenUsed="1" w:qFormat="1"/>
@@ -3411,6 +3337,7 @@
     <w:lsdException w:name="Hashtag" w:semiHidden="1" w:unhideWhenUsed="1"/>
     <w:lsdException w:name="Unresolved Mention" w:semiHidden="1" w:unhideWhenUsed="1"/>
     <w:lsdException w:name="Smart Link" w:semiHidden="1" w:unhideWhenUsed="1"/>
+    <w:lsdException w:name="Smart Link Error" w:semiHidden="1" w:unhideWhenUsed="1"/>
   </w:latentStyles>
   <w:style w:type="paragraph" w:default="1" w:styleId="Normale">
     <w:name w:val="Normal"/>
@@ -3757,7 +3684,7 @@
 </file>
 
 <file path=customXml/itemProps1.xml><?xml version="1.0" encoding="utf-8"?>
-<ds:datastoreItem xmlns:ds="http://schemas.openxmlformats.org/officeDocument/2006/customXml" ds:itemID="{59507741-8684-4EA0-BDCF-019C3D882B82}">
+<ds:datastoreItem xmlns:ds="http://schemas.openxmlformats.org/officeDocument/2006/customXml" ds:itemID="{C52C6EF2-62BB-45CA-AAB9-92EEE955AE4C}">
   <ds:schemaRefs>
     <ds:schemaRef ds:uri="http://schemas.openxmlformats.org/officeDocument/2006/bibliography"/>
   </ds:schemaRefs>

</xml_diff>